<commit_message>
Add use case narrative.
</commit_message>
<xml_diff>
--- a/Documentation.docx
+++ b/Documentation.docx
@@ -248,6 +248,55 @@
           <w:lang w:eastAsia="zh-CN"/>
         </w:rPr>
         <w:t>. A warning will pop up and require user’s confirmation</w:t>
+      </w:r>
+    </w:p>
+    <w:p>
+      <w:pPr>
+        <w:pStyle w:val="Heading1"/>
+      </w:pPr>
+      <w:r>
+        <w:t>code reference</w:t>
+      </w:r>
+    </w:p>
+    <w:p>
+      <w:pPr>
+        <w:ind w:left="540"/>
+      </w:pPr>
+      <w:r>
+        <w:t xml:space="preserve">The </w:t>
+      </w:r>
+      <w:r>
+        <w:t xml:space="preserve">function </w:t>
+      </w:r>
+      <w:r>
+        <w:rPr>
+          <w:rFonts w:ascii="Consolas" w:hAnsi="Consolas" w:cs="Consolas"/>
+          <w:color w:val="000000"/>
+          <w:sz w:val="19"/>
+          <w:szCs w:val="19"/>
+          <w:lang w:val="en-GB"/>
+        </w:rPr>
+        <w:t>GetRowColIndex</w:t>
+      </w:r>
+      <w:r>
+        <w:rPr>
+          <w:rFonts w:ascii="Consolas" w:hAnsi="Consolas" w:cs="Consolas"/>
+          <w:color w:val="000000"/>
+          <w:sz w:val="19"/>
+          <w:szCs w:val="19"/>
+          <w:lang w:val="en-GB"/>
+        </w:rPr>
+        <w:t xml:space="preserve"> in Util class is referenced from </w:t>
+      </w:r>
+      <w:r>
+        <w:rPr>
+          <w:rFonts w:ascii="Consolas" w:hAnsi="Consolas" w:cs="Consolas"/>
+          <w:color w:val="008000"/>
+          <w:sz w:val="19"/>
+          <w:szCs w:val="19"/>
+          <w:lang w:val="en-GB"/>
+        </w:rPr>
+        <w:t>http://stackoverflow.com/questions/15449504/how-do-i-determine-the-cell-being-clicked-on-in-a-tablelayoutpanel</w:t>
       </w:r>
       <w:bookmarkStart w:id="0" w:name="_GoBack"/>
       <w:bookmarkEnd w:id="0"/>
@@ -1537,6 +1586,7 @@
     <w:lsdException w:name="HTML Sample" w:semiHidden="1" w:unhideWhenUsed="1"/>
     <w:lsdException w:name="HTML Typewriter" w:semiHidden="1" w:unhideWhenUsed="1"/>
     <w:lsdException w:name="HTML Variable" w:semiHidden="1" w:unhideWhenUsed="1"/>
+    <w:lsdException w:name="Normal Table" w:semiHidden="1" w:unhideWhenUsed="1"/>
     <w:lsdException w:name="annotation subject" w:semiHidden="1" w:unhideWhenUsed="1"/>
     <w:lsdException w:name="No List" w:semiHidden="1" w:unhideWhenUsed="1"/>
     <w:lsdException w:name="Outline List 1" w:semiHidden="1" w:unhideWhenUsed="1"/>
@@ -1582,9 +1632,11 @@
     <w:lsdException w:name="Table Subtle 1" w:semiHidden="1" w:unhideWhenUsed="1"/>
     <w:lsdException w:name="Table Subtle 2" w:semiHidden="1" w:unhideWhenUsed="1"/>
     <w:lsdException w:name="Table Web 1" w:semiHidden="1" w:unhideWhenUsed="1"/>
+    <w:lsdException w:name="Table Web 2" w:semiHidden="1" w:unhideWhenUsed="1"/>
     <w:lsdException w:name="Table Web 3" w:semiHidden="1" w:unhideWhenUsed="1"/>
     <w:lsdException w:name="Balloon Text" w:semiHidden="1" w:unhideWhenUsed="1"/>
     <w:lsdException w:name="Table Grid" w:uiPriority="1"/>
+    <w:lsdException w:name="Table Theme" w:semiHidden="1" w:unhideWhenUsed="1"/>
     <w:lsdException w:name="Placeholder Text" w:semiHidden="1"/>
     <w:lsdException w:name="No Spacing" w:semiHidden="1" w:uiPriority="1" w:unhideWhenUsed="1"/>
     <w:lsdException w:name="Light Shading" w:uiPriority="60"/>
@@ -2801,590 +2853,6 @@
     </w:pPr>
   </w:style>
 </w:styles>
-</file>
-
-<file path=word/glossary/document.xml><?xml version="1.0" encoding="utf-8"?>
-<w:glossaryDocument xmlns:wpc="http://schemas.microsoft.com/office/word/2010/wordprocessingCanvas" xmlns:cx="http://schemas.microsoft.com/office/drawing/2014/chartex" xmlns:cx1="http://schemas.microsoft.com/office/drawing/2015/9/8/chartex" xmlns:cx2="http://schemas.microsoft.com/office/drawing/2015/10/21/chartex" xmlns:cx3="http://schemas.microsoft.com/office/drawing/2016/5/9/chartex" xmlns:cx4="http://schemas.microsoft.com/office/drawing/2016/5/10/chartex" xmlns:cx5="http://schemas.microsoft.com/office/drawing/2016/5/11/chartex" xmlns:cx6="http://schemas.microsoft.com/office/drawing/2016/5/12/chartex" xmlns:cx7="http://schemas.microsoft.com/office/drawing/2016/5/13/chartex" xmlns:cx8="http://schemas.microsoft.com/office/drawing/2016/5/14/chartex" xmlns:mc="http://schemas.openxmlformats.org/markup-compatibility/2006" xmlns:o="urn:schemas-microsoft-com:office:office" xmlns:r="http://schemas.openxmlformats.org/officeDocument/2006/relationships" xmlns:m="http://schemas.openxmlformats.org/officeDocument/2006/math" xmlns:v="urn:schemas-microsoft-com:vml" xmlns:wp14="http://schemas.microsoft.com/office/word/2010/wordprocessingDrawing" xmlns:wp="http://schemas.openxmlformats.org/drawingml/2006/wordprocessingDrawing" xmlns:w10="urn:schemas-microsoft-com:office:word" xmlns:w="http://schemas.openxmlformats.org/wordprocessingml/2006/main" xmlns:w14="http://schemas.microsoft.com/office/word/2010/wordml" xmlns:w15="http://schemas.microsoft.com/office/word/2012/wordml" xmlns:w16se="http://schemas.microsoft.com/office/word/2015/wordml/symex" xmlns:wpg="http://schemas.microsoft.com/office/word/2010/wordprocessingGroup" xmlns:wpi="http://schemas.microsoft.com/office/word/2010/wordprocessingInk" xmlns:wne="http://schemas.microsoft.com/office/word/2006/wordml" xmlns:wps="http://schemas.microsoft.com/office/word/2010/wordprocessingShape" mc:Ignorable="w14 w15 w16se wp14"/>
-</file>
-
-<file path=word/glossary/fontTable.xml><?xml version="1.0" encoding="utf-8"?>
-<w:fonts xmlns:mc="http://schemas.openxmlformats.org/markup-compatibility/2006" xmlns:r="http://schemas.openxmlformats.org/officeDocument/2006/relationships" xmlns:w="http://schemas.openxmlformats.org/wordprocessingml/2006/main" xmlns:w14="http://schemas.microsoft.com/office/word/2010/wordml" xmlns:w15="http://schemas.microsoft.com/office/word/2012/wordml" xmlns:w16se="http://schemas.microsoft.com/office/word/2015/wordml/symex" mc:Ignorable="w14 w15 w16se">
-  <w:font w:name="Symbol">
-    <w:panose1 w:val="05050102010706020507"/>
-    <w:charset w:val="02"/>
-    <w:family w:val="roman"/>
-    <w:pitch w:val="variable"/>
-    <w:sig w:usb0="00000000" w:usb1="10000000" w:usb2="00000000" w:usb3="00000000" w:csb0="80000000" w:csb1="00000000"/>
-  </w:font>
-  <w:font w:name="Times New Roman">
-    <w:panose1 w:val="02020603050405020304"/>
-    <w:charset w:val="00"/>
-    <w:family w:val="roman"/>
-    <w:pitch w:val="variable"/>
-    <w:sig w:usb0="E0002EFF" w:usb1="C0007843" w:usb2="00000009" w:usb3="00000000" w:csb0="000001FF" w:csb1="00000000"/>
-  </w:font>
-  <w:font w:name="Courier New">
-    <w:panose1 w:val="02070309020205020404"/>
-    <w:charset w:val="00"/>
-    <w:family w:val="modern"/>
-    <w:pitch w:val="fixed"/>
-    <w:sig w:usb0="E0002EFF" w:usb1="C0007843" w:usb2="00000009" w:usb3="00000000" w:csb0="000001FF" w:csb1="00000000"/>
-  </w:font>
-  <w:font w:name="Wingdings">
-    <w:panose1 w:val="05000000000000000000"/>
-    <w:charset w:val="02"/>
-    <w:family w:val="auto"/>
-    <w:pitch w:val="variable"/>
-    <w:sig w:usb0="00000000" w:usb1="10000000" w:usb2="00000000" w:usb3="00000000" w:csb0="80000000" w:csb1="00000000"/>
-  </w:font>
-  <w:font w:name="Corbel">
-    <w:panose1 w:val="020B0503020204020204"/>
-    <w:charset w:val="00"/>
-    <w:family w:val="swiss"/>
-    <w:pitch w:val="variable"/>
-    <w:sig w:usb0="A00002EF" w:usb1="4000A44B" w:usb2="00000000" w:usb3="00000000" w:csb0="0000019F" w:csb1="00000000"/>
-  </w:font>
-  <w:font w:name="SimSun">
-    <w:altName w:val="宋体"/>
-    <w:panose1 w:val="02010600030101010101"/>
-    <w:charset w:val="86"/>
-    <w:family w:val="auto"/>
-    <w:pitch w:val="variable"/>
-    <w:sig w:usb0="00000003" w:usb1="288F0000" w:usb2="00000016" w:usb3="00000000" w:csb0="00040001" w:csb1="00000000"/>
-  </w:font>
-  <w:font w:name="Tahoma">
-    <w:panose1 w:val="020B0604030504040204"/>
-    <w:charset w:val="00"/>
-    <w:family w:val="swiss"/>
-    <w:pitch w:val="variable"/>
-    <w:sig w:usb0="E1002EFF" w:usb1="C000605B" w:usb2="00000029" w:usb3="00000000" w:csb0="000101FF" w:csb1="00000000"/>
-  </w:font>
-  <w:font w:name="Segoe UI">
-    <w:panose1 w:val="020B0502040204020203"/>
-    <w:charset w:val="00"/>
-    <w:family w:val="swiss"/>
-    <w:pitch w:val="variable"/>
-    <w:sig w:usb0="E4002EFF" w:usb1="C000E47F" w:usb2="00000009" w:usb3="00000000" w:csb0="000001FF" w:csb1="00000000"/>
-  </w:font>
-  <w:font w:name="Consolas">
-    <w:panose1 w:val="020B0609020204030204"/>
-    <w:charset w:val="00"/>
-    <w:family w:val="modern"/>
-    <w:pitch w:val="fixed"/>
-    <w:sig w:usb0="E00002FF" w:usb1="0000FCFF" w:usb2="00000001" w:usb3="00000000" w:csb0="0000019F" w:csb1="00000000"/>
-  </w:font>
-  <w:font w:name="Calibri">
-    <w:panose1 w:val="020F0502020204030204"/>
-    <w:charset w:val="00"/>
-    <w:family w:val="swiss"/>
-    <w:pitch w:val="variable"/>
-    <w:sig w:usb0="E00002FF" w:usb1="4000ACFF" w:usb2="00000001" w:usb3="00000000" w:csb0="0000019F" w:csb1="00000000"/>
-  </w:font>
-  <w:font w:name="DengXian">
-    <w:altName w:val="等线"/>
-    <w:panose1 w:val="02010600030101010101"/>
-    <w:charset w:val="86"/>
-    <w:family w:val="auto"/>
-    <w:pitch w:val="variable"/>
-    <w:sig w:usb0="A00002BF" w:usb1="38CF7CFA" w:usb2="00000016" w:usb3="00000000" w:csb0="0004000F" w:csb1="00000000"/>
-  </w:font>
-  <w:font w:name="DengXian Light">
-    <w:altName w:val="等线 Light"/>
-    <w:panose1 w:val="02010600030101010101"/>
-    <w:charset w:val="86"/>
-    <w:family w:val="auto"/>
-    <w:pitch w:val="variable"/>
-    <w:sig w:usb0="A00002BF" w:usb1="38CF7CFA" w:usb2="00000016" w:usb3="00000000" w:csb0="0004000F" w:csb1="00000000"/>
-  </w:font>
-  <w:font w:name="Calibri Light">
-    <w:panose1 w:val="020F0302020204030204"/>
-    <w:charset w:val="00"/>
-    <w:family w:val="swiss"/>
-    <w:pitch w:val="variable"/>
-    <w:sig w:usb0="A00002EF" w:usb1="4000207B" w:usb2="00000000" w:usb3="00000000" w:csb0="0000019F" w:csb1="00000000"/>
-  </w:font>
-</w:fonts>
-</file>
-
-<file path=word/glossary/settings.xml><?xml version="1.0" encoding="utf-8"?>
-<w:settings xmlns:mc="http://schemas.openxmlformats.org/markup-compatibility/2006" xmlns:o="urn:schemas-microsoft-com:office:office" xmlns:r="http://schemas.openxmlformats.org/officeDocument/2006/relationships" xmlns:m="http://schemas.openxmlformats.org/officeDocument/2006/math" xmlns:v="urn:schemas-microsoft-com:vml" xmlns:w10="urn:schemas-microsoft-com:office:word" xmlns:w="http://schemas.openxmlformats.org/wordprocessingml/2006/main" xmlns:w14="http://schemas.microsoft.com/office/word/2010/wordml" xmlns:w15="http://schemas.microsoft.com/office/word/2012/wordml" xmlns:w16se="http://schemas.microsoft.com/office/word/2015/wordml/symex" xmlns:sl="http://schemas.openxmlformats.org/schemaLibrary/2006/main" mc:Ignorable="w14 w15 w16se">
-  <w:view w:val="normal"/>
-  <w:defaultTabStop w:val="720"/>
-  <w:characterSpacingControl w:val="doNotCompress"/>
-  <w:compat>
-    <w:useFELayout/>
-    <w:compatSetting w:name="compatibilityMode" w:uri="http://schemas.microsoft.com/office/word" w:val="15"/>
-    <w:compatSetting w:name="overrideTableStyleFontSizeAndJustification" w:uri="http://schemas.microsoft.com/office/word" w:val="1"/>
-    <w:compatSetting w:name="enableOpenTypeFeatures" w:uri="http://schemas.microsoft.com/office/word" w:val="1"/>
-    <w:compatSetting w:name="doNotFlipMirrorIndents" w:uri="http://schemas.microsoft.com/office/word" w:val="1"/>
-    <w:compatSetting w:name="differentiateMultirowTableHeaders" w:uri="http://schemas.microsoft.com/office/word" w:val="1"/>
-  </w:compat>
-  <w:rsids>
-    <w:rsidRoot w:val="003705CB"/>
-    <w:rsid w:val="003705CB"/>
-  </w:rsids>
-  <m:mathPr>
-    <m:mathFont m:val="Cambria Math"/>
-    <m:brkBin m:val="before"/>
-    <m:brkBinSub m:val="--"/>
-    <m:smallFrac m:val="0"/>
-    <m:dispDef/>
-    <m:lMargin m:val="0"/>
-    <m:rMargin m:val="0"/>
-    <m:defJc m:val="centerGroup"/>
-    <m:wrapIndent m:val="1440"/>
-    <m:intLim m:val="subSup"/>
-    <m:naryLim m:val="undOvr"/>
-  </m:mathPr>
-  <w:themeFontLang w:val="en-GB" w:eastAsia="zh-CN"/>
-  <w:clrSchemeMapping w:bg1="light1" w:t1="dark1" w:bg2="light2" w:t2="dark2" w:accent1="accent1" w:accent2="accent2" w:accent3="accent3" w:accent4="accent4" w:accent5="accent5" w:accent6="accent6" w:hyperlink="hyperlink" w:followedHyperlink="followedHyperlink"/>
-  <w:decimalSymbol w:val="."/>
-  <w:listSeparator w:val=","/>
-  <w15:chartTrackingRefBased/>
-</w:settings>
-</file>
-
-<file path=word/glossary/styles.xml><?xml version="1.0" encoding="utf-8"?>
-<w:styles xmlns:mc="http://schemas.openxmlformats.org/markup-compatibility/2006" xmlns:r="http://schemas.openxmlformats.org/officeDocument/2006/relationships" xmlns:w="http://schemas.openxmlformats.org/wordprocessingml/2006/main" xmlns:w14="http://schemas.microsoft.com/office/word/2010/wordml" xmlns:w15="http://schemas.microsoft.com/office/word/2012/wordml" xmlns:w16se="http://schemas.microsoft.com/office/word/2015/wordml/symex" mc:Ignorable="w14 w15 w16se">
-  <w:docDefaults>
-    <w:rPrDefault>
-      <w:rPr>
-        <w:rFonts w:asciiTheme="minorHAnsi" w:eastAsiaTheme="minorEastAsia" w:hAnsiTheme="minorHAnsi" w:cstheme="minorBidi"/>
-        <w:sz w:val="22"/>
-        <w:szCs w:val="22"/>
-        <w:lang w:val="en-GB" w:eastAsia="zh-CN" w:bidi="ar-SA"/>
-      </w:rPr>
-    </w:rPrDefault>
-    <w:pPrDefault>
-      <w:pPr>
-        <w:spacing w:after="160" w:line="259" w:lineRule="auto"/>
-      </w:pPr>
-    </w:pPrDefault>
-  </w:docDefaults>
-  <w:latentStyles w:defLockedState="0" w:defUIPriority="99" w:defSemiHidden="0" w:defUnhideWhenUsed="0" w:defQFormat="0" w:count="374">
-    <w:lsdException w:name="Normal" w:uiPriority="0" w:qFormat="1"/>
-    <w:lsdException w:name="heading 1" w:uiPriority="9" w:qFormat="1"/>
-    <w:lsdException w:name="heading 2" w:semiHidden="1" w:uiPriority="9" w:unhideWhenUsed="1" w:qFormat="1"/>
-    <w:lsdException w:name="heading 3" w:semiHidden="1" w:uiPriority="9" w:unhideWhenUsed="1" w:qFormat="1"/>
-    <w:lsdException w:name="heading 4" w:semiHidden="1" w:uiPriority="9" w:unhideWhenUsed="1" w:qFormat="1"/>
-    <w:lsdException w:name="heading 5" w:semiHidden="1" w:uiPriority="9" w:unhideWhenUsed="1" w:qFormat="1"/>
-    <w:lsdException w:name="heading 6" w:semiHidden="1" w:uiPriority="9" w:unhideWhenUsed="1" w:qFormat="1"/>
-    <w:lsdException w:name="heading 7" w:semiHidden="1" w:uiPriority="9" w:unhideWhenUsed="1" w:qFormat="1"/>
-    <w:lsdException w:name="heading 8" w:semiHidden="1" w:uiPriority="9" w:unhideWhenUsed="1" w:qFormat="1"/>
-    <w:lsdException w:name="heading 9" w:semiHidden="1" w:uiPriority="9" w:unhideWhenUsed="1" w:qFormat="1"/>
-    <w:lsdException w:name="index 1" w:semiHidden="1" w:unhideWhenUsed="1"/>
-    <w:lsdException w:name="index 2" w:semiHidden="1" w:unhideWhenUsed="1"/>
-    <w:lsdException w:name="index 3" w:semiHidden="1" w:unhideWhenUsed="1"/>
-    <w:lsdException w:name="index 4" w:semiHidden="1" w:unhideWhenUsed="1"/>
-    <w:lsdException w:name="index 5" w:semiHidden="1" w:unhideWhenUsed="1"/>
-    <w:lsdException w:name="index 6" w:semiHidden="1" w:unhideWhenUsed="1"/>
-    <w:lsdException w:name="index 7" w:semiHidden="1" w:unhideWhenUsed="1"/>
-    <w:lsdException w:name="index 8" w:semiHidden="1" w:unhideWhenUsed="1"/>
-    <w:lsdException w:name="index 9" w:semiHidden="1" w:unhideWhenUsed="1"/>
-    <w:lsdException w:name="toc 1" w:semiHidden="1" w:uiPriority="39" w:unhideWhenUsed="1"/>
-    <w:lsdException w:name="toc 2" w:semiHidden="1" w:uiPriority="39" w:unhideWhenUsed="1"/>
-    <w:lsdException w:name="toc 3" w:semiHidden="1" w:uiPriority="39" w:unhideWhenUsed="1"/>
-    <w:lsdException w:name="toc 4" w:semiHidden="1" w:uiPriority="39" w:unhideWhenUsed="1"/>
-    <w:lsdException w:name="toc 5" w:semiHidden="1" w:uiPriority="39" w:unhideWhenUsed="1"/>
-    <w:lsdException w:name="toc 6" w:semiHidden="1" w:uiPriority="39" w:unhideWhenUsed="1"/>
-    <w:lsdException w:name="toc 7" w:semiHidden="1" w:uiPriority="39" w:unhideWhenUsed="1"/>
-    <w:lsdException w:name="toc 8" w:semiHidden="1" w:uiPriority="39" w:unhideWhenUsed="1"/>
-    <w:lsdException w:name="toc 9" w:semiHidden="1" w:uiPriority="39" w:unhideWhenUsed="1"/>
-    <w:lsdException w:name="Normal Indent" w:semiHidden="1" w:unhideWhenUsed="1"/>
-    <w:lsdException w:name="footnote text" w:semiHidden="1" w:unhideWhenUsed="1"/>
-    <w:lsdException w:name="annotation text" w:semiHidden="1" w:unhideWhenUsed="1"/>
-    <w:lsdException w:name="header" w:semiHidden="1" w:unhideWhenUsed="1"/>
-    <w:lsdException w:name="footer" w:semiHidden="1" w:unhideWhenUsed="1"/>
-    <w:lsdException w:name="index heading" w:semiHidden="1" w:unhideWhenUsed="1"/>
-    <w:lsdException w:name="caption" w:semiHidden="1" w:uiPriority="35" w:unhideWhenUsed="1" w:qFormat="1"/>
-    <w:lsdException w:name="table of figures" w:semiHidden="1" w:unhideWhenUsed="1"/>
-    <w:lsdException w:name="envelope address" w:semiHidden="1" w:unhideWhenUsed="1"/>
-    <w:lsdException w:name="envelope return" w:semiHidden="1" w:unhideWhenUsed="1"/>
-    <w:lsdException w:name="footnote reference" w:semiHidden="1" w:unhideWhenUsed="1"/>
-    <w:lsdException w:name="annotation reference" w:semiHidden="1" w:unhideWhenUsed="1"/>
-    <w:lsdException w:name="line number" w:semiHidden="1" w:unhideWhenUsed="1"/>
-    <w:lsdException w:name="page number" w:semiHidden="1" w:unhideWhenUsed="1"/>
-    <w:lsdException w:name="endnote reference" w:semiHidden="1" w:unhideWhenUsed="1"/>
-    <w:lsdException w:name="endnote text" w:semiHidden="1" w:unhideWhenUsed="1"/>
-    <w:lsdException w:name="table of authorities" w:semiHidden="1" w:unhideWhenUsed="1"/>
-    <w:lsdException w:name="macro" w:semiHidden="1" w:unhideWhenUsed="1"/>
-    <w:lsdException w:name="toa heading" w:semiHidden="1" w:unhideWhenUsed="1"/>
-    <w:lsdException w:name="List" w:semiHidden="1" w:unhideWhenUsed="1"/>
-    <w:lsdException w:name="List Bullet" w:semiHidden="1" w:unhideWhenUsed="1"/>
-    <w:lsdException w:name="List Number" w:semiHidden="1" w:unhideWhenUsed="1"/>
-    <w:lsdException w:name="List 2" w:semiHidden="1" w:unhideWhenUsed="1"/>
-    <w:lsdException w:name="List 3" w:semiHidden="1" w:unhideWhenUsed="1"/>
-    <w:lsdException w:name="List 4" w:semiHidden="1" w:unhideWhenUsed="1"/>
-    <w:lsdException w:name="List 5" w:semiHidden="1" w:unhideWhenUsed="1"/>
-    <w:lsdException w:name="List Bullet 2" w:semiHidden="1" w:unhideWhenUsed="1"/>
-    <w:lsdException w:name="List Bullet 3" w:semiHidden="1" w:unhideWhenUsed="1"/>
-    <w:lsdException w:name="List Bullet 4" w:semiHidden="1" w:unhideWhenUsed="1"/>
-    <w:lsdException w:name="List Bullet 5" w:semiHidden="1" w:unhideWhenUsed="1"/>
-    <w:lsdException w:name="List Number 2" w:semiHidden="1" w:unhideWhenUsed="1"/>
-    <w:lsdException w:name="List Number 3" w:semiHidden="1" w:unhideWhenUsed="1"/>
-    <w:lsdException w:name="List Number 4" w:semiHidden="1" w:unhideWhenUsed="1"/>
-    <w:lsdException w:name="List Number 5" w:semiHidden="1" w:unhideWhenUsed="1"/>
-    <w:lsdException w:name="Title" w:uiPriority="10" w:qFormat="1"/>
-    <w:lsdException w:name="Closing" w:semiHidden="1" w:unhideWhenUsed="1"/>
-    <w:lsdException w:name="Signature" w:semiHidden="1" w:unhideWhenUsed="1"/>
-    <w:lsdException w:name="Default Paragraph Font" w:semiHidden="1" w:uiPriority="1" w:unhideWhenUsed="1"/>
-    <w:lsdException w:name="Body Text" w:semiHidden="1" w:unhideWhenUsed="1"/>
-    <w:lsdException w:name="Body Text Indent" w:semiHidden="1" w:unhideWhenUsed="1"/>
-    <w:lsdException w:name="List Continue" w:semiHidden="1" w:unhideWhenUsed="1"/>
-    <w:lsdException w:name="List Continue 2" w:semiHidden="1" w:unhideWhenUsed="1"/>
-    <w:lsdException w:name="List Continue 3" w:semiHidden="1" w:unhideWhenUsed="1"/>
-    <w:lsdException w:name="List Continue 4" w:semiHidden="1" w:unhideWhenUsed="1"/>
-    <w:lsdException w:name="List Continue 5" w:semiHidden="1" w:unhideWhenUsed="1"/>
-    <w:lsdException w:name="Message Header" w:semiHidden="1" w:unhideWhenUsed="1"/>
-    <w:lsdException w:name="Subtitle" w:uiPriority="11" w:qFormat="1"/>
-    <w:lsdException w:name="Salutation" w:semiHidden="1" w:unhideWhenUsed="1"/>
-    <w:lsdException w:name="Date" w:semiHidden="1" w:unhideWhenUsed="1"/>
-    <w:lsdException w:name="Body Text First Indent" w:semiHidden="1" w:unhideWhenUsed="1"/>
-    <w:lsdException w:name="Body Text First Indent 2" w:semiHidden="1" w:unhideWhenUsed="1"/>
-    <w:lsdException w:name="Note Heading" w:semiHidden="1" w:unhideWhenUsed="1"/>
-    <w:lsdException w:name="Body Text 2" w:semiHidden="1" w:unhideWhenUsed="1"/>
-    <w:lsdException w:name="Body Text 3" w:semiHidden="1" w:unhideWhenUsed="1"/>
-    <w:lsdException w:name="Body Text Indent 2" w:semiHidden="1" w:unhideWhenUsed="1"/>
-    <w:lsdException w:name="Body Text Indent 3" w:semiHidden="1" w:unhideWhenUsed="1"/>
-    <w:lsdException w:name="Block Text" w:semiHidden="1" w:unhideWhenUsed="1"/>
-    <w:lsdException w:name="Hyperlink" w:semiHidden="1" w:unhideWhenUsed="1"/>
-    <w:lsdException w:name="FollowedHyperlink" w:semiHidden="1" w:unhideWhenUsed="1"/>
-    <w:lsdException w:name="Strong" w:uiPriority="22" w:qFormat="1"/>
-    <w:lsdException w:name="Emphasis" w:uiPriority="20" w:qFormat="1"/>
-    <w:lsdException w:name="Document Map" w:semiHidden="1" w:unhideWhenUsed="1"/>
-    <w:lsdException w:name="Plain Text" w:semiHidden="1" w:unhideWhenUsed="1"/>
-    <w:lsdException w:name="E-mail Signature" w:semiHidden="1" w:unhideWhenUsed="1"/>
-    <w:lsdException w:name="HTML Top of Form" w:semiHidden="1" w:unhideWhenUsed="1"/>
-    <w:lsdException w:name="HTML Bottom of Form" w:semiHidden="1" w:unhideWhenUsed="1"/>
-    <w:lsdException w:name="Normal (Web)" w:semiHidden="1" w:unhideWhenUsed="1"/>
-    <w:lsdException w:name="HTML Acronym" w:semiHidden="1" w:unhideWhenUsed="1"/>
-    <w:lsdException w:name="HTML Address" w:semiHidden="1" w:unhideWhenUsed="1"/>
-    <w:lsdException w:name="HTML Cite" w:semiHidden="1" w:unhideWhenUsed="1"/>
-    <w:lsdException w:name="HTML Code" w:semiHidden="1" w:unhideWhenUsed="1"/>
-    <w:lsdException w:name="HTML Definition" w:semiHidden="1" w:unhideWhenUsed="1"/>
-    <w:lsdException w:name="HTML Keyboard" w:semiHidden="1" w:unhideWhenUsed="1"/>
-    <w:lsdException w:name="HTML Preformatted" w:semiHidden="1" w:unhideWhenUsed="1"/>
-    <w:lsdException w:name="HTML Sample" w:semiHidden="1" w:unhideWhenUsed="1"/>
-    <w:lsdException w:name="HTML Typewriter" w:semiHidden="1" w:unhideWhenUsed="1"/>
-    <w:lsdException w:name="HTML Variable" w:semiHidden="1" w:unhideWhenUsed="1"/>
-    <w:lsdException w:name="Normal Table" w:semiHidden="1" w:unhideWhenUsed="1"/>
-    <w:lsdException w:name="annotation subject" w:semiHidden="1" w:unhideWhenUsed="1"/>
-    <w:lsdException w:name="No List" w:semiHidden="1" w:unhideWhenUsed="1"/>
-    <w:lsdException w:name="Outline List 1" w:semiHidden="1" w:unhideWhenUsed="1"/>
-    <w:lsdException w:name="Outline List 2" w:semiHidden="1" w:unhideWhenUsed="1"/>
-    <w:lsdException w:name="Outline List 3" w:semiHidden="1" w:unhideWhenUsed="1"/>
-    <w:lsdException w:name="Table Simple 1" w:semiHidden="1" w:unhideWhenUsed="1"/>
-    <w:lsdException w:name="Table Simple 2" w:semiHidden="1" w:unhideWhenUsed="1"/>
-    <w:lsdException w:name="Table Simple 3" w:semiHidden="1" w:unhideWhenUsed="1"/>
-    <w:lsdException w:name="Table Classic 1" w:semiHidden="1" w:unhideWhenUsed="1"/>
-    <w:lsdException w:name="Table Classic 2" w:semiHidden="1" w:unhideWhenUsed="1"/>
-    <w:lsdException w:name="Table Classic 3" w:semiHidden="1" w:unhideWhenUsed="1"/>
-    <w:lsdException w:name="Table Classic 4" w:semiHidden="1" w:unhideWhenUsed="1"/>
-    <w:lsdException w:name="Table Colorful 1" w:semiHidden="1" w:unhideWhenUsed="1"/>
-    <w:lsdException w:name="Table Colorful 2" w:semiHidden="1" w:unhideWhenUsed="1"/>
-    <w:lsdException w:name="Table Colorful 3" w:semiHidden="1" w:unhideWhenUsed="1"/>
-    <w:lsdException w:name="Table Columns 1" w:semiHidden="1" w:unhideWhenUsed="1"/>
-    <w:lsdException w:name="Table Columns 2" w:semiHidden="1" w:unhideWhenUsed="1"/>
-    <w:lsdException w:name="Table Columns 3" w:semiHidden="1" w:unhideWhenUsed="1"/>
-    <w:lsdException w:name="Table Columns 4" w:semiHidden="1" w:unhideWhenUsed="1"/>
-    <w:lsdException w:name="Table Columns 5" w:semiHidden="1" w:unhideWhenUsed="1"/>
-    <w:lsdException w:name="Table Grid 1" w:semiHidden="1" w:unhideWhenUsed="1"/>
-    <w:lsdException w:name="Table Grid 2" w:semiHidden="1" w:unhideWhenUsed="1"/>
-    <w:lsdException w:name="Table Grid 3" w:semiHidden="1" w:unhideWhenUsed="1"/>
-    <w:lsdException w:name="Table Grid 4" w:semiHidden="1" w:unhideWhenUsed="1"/>
-    <w:lsdException w:name="Table Grid 5" w:semiHidden="1" w:unhideWhenUsed="1"/>
-    <w:lsdException w:name="Table Grid 6" w:semiHidden="1" w:unhideWhenUsed="1"/>
-    <w:lsdException w:name="Table Grid 7" w:semiHidden="1" w:unhideWhenUsed="1"/>
-    <w:lsdException w:name="Table Grid 8" w:semiHidden="1" w:unhideWhenUsed="1"/>
-    <w:lsdException w:name="Table List 1" w:semiHidden="1" w:unhideWhenUsed="1"/>
-    <w:lsdException w:name="Table List 2" w:semiHidden="1" w:unhideWhenUsed="1"/>
-    <w:lsdException w:name="Table List 3" w:semiHidden="1" w:unhideWhenUsed="1"/>
-    <w:lsdException w:name="Table List 4" w:semiHidden="1" w:unhideWhenUsed="1"/>
-    <w:lsdException w:name="Table List 5" w:semiHidden="1" w:unhideWhenUsed="1"/>
-    <w:lsdException w:name="Table List 6" w:semiHidden="1" w:unhideWhenUsed="1"/>
-    <w:lsdException w:name="Table List 7" w:semiHidden="1" w:unhideWhenUsed="1"/>
-    <w:lsdException w:name="Table List 8" w:semiHidden="1" w:unhideWhenUsed="1"/>
-    <w:lsdException w:name="Table 3D effects 1" w:semiHidden="1" w:unhideWhenUsed="1"/>
-    <w:lsdException w:name="Table 3D effects 2" w:semiHidden="1" w:unhideWhenUsed="1"/>
-    <w:lsdException w:name="Table 3D effects 3" w:semiHidden="1" w:unhideWhenUsed="1"/>
-    <w:lsdException w:name="Table Contemporary" w:semiHidden="1" w:unhideWhenUsed="1"/>
-    <w:lsdException w:name="Table Elegant" w:semiHidden="1" w:unhideWhenUsed="1"/>
-    <w:lsdException w:name="Table Professional" w:semiHidden="1" w:unhideWhenUsed="1"/>
-    <w:lsdException w:name="Table Subtle 1" w:semiHidden="1" w:unhideWhenUsed="1"/>
-    <w:lsdException w:name="Table Subtle 2" w:semiHidden="1" w:unhideWhenUsed="1"/>
-    <w:lsdException w:name="Table Web 1" w:semiHidden="1" w:unhideWhenUsed="1"/>
-    <w:lsdException w:name="Table Web 2" w:semiHidden="1" w:unhideWhenUsed="1"/>
-    <w:lsdException w:name="Table Web 3" w:semiHidden="1" w:unhideWhenUsed="1"/>
-    <w:lsdException w:name="Balloon Text" w:semiHidden="1" w:unhideWhenUsed="1"/>
-    <w:lsdException w:name="Table Grid" w:uiPriority="39"/>
-    <w:lsdException w:name="Table Theme" w:semiHidden="1" w:unhideWhenUsed="1"/>
-    <w:lsdException w:name="Placeholder Text" w:semiHidden="1"/>
-    <w:lsdException w:name="No Spacing" w:uiPriority="1" w:qFormat="1"/>
-    <w:lsdException w:name="Light Shading" w:uiPriority="60"/>
-    <w:lsdException w:name="Light List" w:uiPriority="61"/>
-    <w:lsdException w:name="Light Grid" w:uiPriority="62"/>
-    <w:lsdException w:name="Medium Shading 1" w:uiPriority="63"/>
-    <w:lsdException w:name="Medium Shading 2" w:uiPriority="64"/>
-    <w:lsdException w:name="Medium List 1" w:uiPriority="65"/>
-    <w:lsdException w:name="Medium List 2" w:uiPriority="66"/>
-    <w:lsdException w:name="Medium Grid 1" w:uiPriority="67"/>
-    <w:lsdException w:name="Medium Grid 2" w:uiPriority="68"/>
-    <w:lsdException w:name="Medium Grid 3" w:uiPriority="69"/>
-    <w:lsdException w:name="Dark List" w:uiPriority="70"/>
-    <w:lsdException w:name="Colorful Shading" w:uiPriority="71"/>
-    <w:lsdException w:name="Colorful List" w:uiPriority="72"/>
-    <w:lsdException w:name="Colorful Grid" w:uiPriority="73"/>
-    <w:lsdException w:name="Light Shading Accent 1" w:uiPriority="60"/>
-    <w:lsdException w:name="Light List Accent 1" w:uiPriority="61"/>
-    <w:lsdException w:name="Light Grid Accent 1" w:uiPriority="62"/>
-    <w:lsdException w:name="Medium Shading 1 Accent 1" w:uiPriority="63"/>
-    <w:lsdException w:name="Medium Shading 2 Accent 1" w:uiPriority="64"/>
-    <w:lsdException w:name="Medium List 1 Accent 1" w:uiPriority="65"/>
-    <w:lsdException w:name="Revision" w:semiHidden="1"/>
-    <w:lsdException w:name="List Paragraph" w:uiPriority="34" w:qFormat="1"/>
-    <w:lsdException w:name="Quote" w:uiPriority="29" w:qFormat="1"/>
-    <w:lsdException w:name="Intense Quote" w:uiPriority="30" w:qFormat="1"/>
-    <w:lsdException w:name="Medium List 2 Accent 1" w:uiPriority="66"/>
-    <w:lsdException w:name="Medium Grid 1 Accent 1" w:uiPriority="67"/>
-    <w:lsdException w:name="Medium Grid 2 Accent 1" w:uiPriority="68"/>
-    <w:lsdException w:name="Medium Grid 3 Accent 1" w:uiPriority="69"/>
-    <w:lsdException w:name="Dark List Accent 1" w:uiPriority="70"/>
-    <w:lsdException w:name="Colorful Shading Accent 1" w:uiPriority="71"/>
-    <w:lsdException w:name="Colorful List Accent 1" w:uiPriority="72"/>
-    <w:lsdException w:name="Colorful Grid Accent 1" w:uiPriority="73"/>
-    <w:lsdException w:name="Light Shading Accent 2" w:uiPriority="60"/>
-    <w:lsdException w:name="Light List Accent 2" w:uiPriority="61"/>
-    <w:lsdException w:name="Light Grid Accent 2" w:uiPriority="62"/>
-    <w:lsdException w:name="Medium Shading 1 Accent 2" w:uiPriority="63"/>
-    <w:lsdException w:name="Medium Shading 2 Accent 2" w:uiPriority="64"/>
-    <w:lsdException w:name="Medium List 1 Accent 2" w:uiPriority="65"/>
-    <w:lsdException w:name="Medium List 2 Accent 2" w:uiPriority="66"/>
-    <w:lsdException w:name="Medium Grid 1 Accent 2" w:uiPriority="67"/>
-    <w:lsdException w:name="Medium Grid 2 Accent 2" w:uiPriority="68"/>
-    <w:lsdException w:name="Medium Grid 3 Accent 2" w:uiPriority="69"/>
-    <w:lsdException w:name="Dark List Accent 2" w:uiPriority="70"/>
-    <w:lsdException w:name="Colorful Shading Accent 2" w:uiPriority="71"/>
-    <w:lsdException w:name="Colorful List Accent 2" w:uiPriority="72"/>
-    <w:lsdException w:name="Colorful Grid Accent 2" w:uiPriority="73"/>
-    <w:lsdException w:name="Light Shading Accent 3" w:uiPriority="60"/>
-    <w:lsdException w:name="Light List Accent 3" w:uiPriority="61"/>
-    <w:lsdException w:name="Light Grid Accent 3" w:uiPriority="62"/>
-    <w:lsdException w:name="Medium Shading 1 Accent 3" w:uiPriority="63"/>
-    <w:lsdException w:name="Medium Shading 2 Accent 3" w:uiPriority="64"/>
-    <w:lsdException w:name="Medium List 1 Accent 3" w:uiPriority="65"/>
-    <w:lsdException w:name="Medium List 2 Accent 3" w:uiPriority="66"/>
-    <w:lsdException w:name="Medium Grid 1 Accent 3" w:uiPriority="67"/>
-    <w:lsdException w:name="Medium Grid 2 Accent 3" w:uiPriority="68"/>
-    <w:lsdException w:name="Medium Grid 3 Accent 3" w:uiPriority="69"/>
-    <w:lsdException w:name="Dark List Accent 3" w:uiPriority="70"/>
-    <w:lsdException w:name="Colorful Shading Accent 3" w:uiPriority="71"/>
-    <w:lsdException w:name="Colorful List Accent 3" w:uiPriority="72"/>
-    <w:lsdException w:name="Colorful Grid Accent 3" w:uiPriority="73"/>
-    <w:lsdException w:name="Light Shading Accent 4" w:uiPriority="60"/>
-    <w:lsdException w:name="Light List Accent 4" w:uiPriority="61"/>
-    <w:lsdException w:name="Light Grid Accent 4" w:uiPriority="62"/>
-    <w:lsdException w:name="Medium Shading 1 Accent 4" w:uiPriority="63"/>
-    <w:lsdException w:name="Medium Shading 2 Accent 4" w:uiPriority="64"/>
-    <w:lsdException w:name="Medium List 1 Accent 4" w:uiPriority="65"/>
-    <w:lsdException w:name="Medium List 2 Accent 4" w:uiPriority="66"/>
-    <w:lsdException w:name="Medium Grid 1 Accent 4" w:uiPriority="67"/>
-    <w:lsdException w:name="Medium Grid 2 Accent 4" w:uiPriority="68"/>
-    <w:lsdException w:name="Medium Grid 3 Accent 4" w:uiPriority="69"/>
-    <w:lsdException w:name="Dark List Accent 4" w:uiPriority="70"/>
-    <w:lsdException w:name="Colorful Shading Accent 4" w:uiPriority="71"/>
-    <w:lsdException w:name="Colorful List Accent 4" w:uiPriority="72"/>
-    <w:lsdException w:name="Colorful Grid Accent 4" w:uiPriority="73"/>
-    <w:lsdException w:name="Light Shading Accent 5" w:uiPriority="60"/>
-    <w:lsdException w:name="Light List Accent 5" w:uiPriority="61"/>
-    <w:lsdException w:name="Light Grid Accent 5" w:uiPriority="62"/>
-    <w:lsdException w:name="Medium Shading 1 Accent 5" w:uiPriority="63"/>
-    <w:lsdException w:name="Medium Shading 2 Accent 5" w:uiPriority="64"/>
-    <w:lsdException w:name="Medium List 1 Accent 5" w:uiPriority="65"/>
-    <w:lsdException w:name="Medium List 2 Accent 5" w:uiPriority="66"/>
-    <w:lsdException w:name="Medium Grid 1 Accent 5" w:uiPriority="67"/>
-    <w:lsdException w:name="Medium Grid 2 Accent 5" w:uiPriority="68"/>
-    <w:lsdException w:name="Medium Grid 3 Accent 5" w:uiPriority="69"/>
-    <w:lsdException w:name="Dark List Accent 5" w:uiPriority="70"/>
-    <w:lsdException w:name="Colorful Shading Accent 5" w:uiPriority="71"/>
-    <w:lsdException w:name="Colorful List Accent 5" w:uiPriority="72"/>
-    <w:lsdException w:name="Colorful Grid Accent 5" w:uiPriority="73"/>
-    <w:lsdException w:name="Light Shading Accent 6" w:uiPriority="60"/>
-    <w:lsdException w:name="Light List Accent 6" w:uiPriority="61"/>
-    <w:lsdException w:name="Light Grid Accent 6" w:uiPriority="62"/>
-    <w:lsdException w:name="Medium Shading 1 Accent 6" w:uiPriority="63"/>
-    <w:lsdException w:name="Medium Shading 2 Accent 6" w:uiPriority="64"/>
-    <w:lsdException w:name="Medium List 1 Accent 6" w:uiPriority="65"/>
-    <w:lsdException w:name="Medium List 2 Accent 6" w:uiPriority="66"/>
-    <w:lsdException w:name="Medium Grid 1 Accent 6" w:uiPriority="67"/>
-    <w:lsdException w:name="Medium Grid 2 Accent 6" w:uiPriority="68"/>
-    <w:lsdException w:name="Medium Grid 3 Accent 6" w:uiPriority="69"/>
-    <w:lsdException w:name="Dark List Accent 6" w:uiPriority="70"/>
-    <w:lsdException w:name="Colorful Shading Accent 6" w:uiPriority="71"/>
-    <w:lsdException w:name="Colorful List Accent 6" w:uiPriority="72"/>
-    <w:lsdException w:name="Colorful Grid Accent 6" w:uiPriority="73"/>
-    <w:lsdException w:name="Subtle Emphasis" w:uiPriority="19" w:qFormat="1"/>
-    <w:lsdException w:name="Intense Emphasis" w:uiPriority="21" w:qFormat="1"/>
-    <w:lsdException w:name="Subtle Reference" w:uiPriority="31" w:qFormat="1"/>
-    <w:lsdException w:name="Intense Reference" w:uiPriority="32" w:qFormat="1"/>
-    <w:lsdException w:name="Book Title" w:uiPriority="33" w:qFormat="1"/>
-    <w:lsdException w:name="Bibliography" w:semiHidden="1" w:uiPriority="37" w:unhideWhenUsed="1"/>
-    <w:lsdException w:name="TOC Heading" w:semiHidden="1" w:uiPriority="39" w:unhideWhenUsed="1" w:qFormat="1"/>
-    <w:lsdException w:name="Plain Table 1" w:uiPriority="41"/>
-    <w:lsdException w:name="Plain Table 2" w:uiPriority="42"/>
-    <w:lsdException w:name="Plain Table 3" w:uiPriority="43"/>
-    <w:lsdException w:name="Plain Table 4" w:uiPriority="44"/>
-    <w:lsdException w:name="Plain Table 5" w:uiPriority="45"/>
-    <w:lsdException w:name="Grid Table Light" w:uiPriority="40"/>
-    <w:lsdException w:name="Grid Table 1 Light" w:uiPriority="46"/>
-    <w:lsdException w:name="Grid Table 2" w:uiPriority="47"/>
-    <w:lsdException w:name="Grid Table 3" w:uiPriority="48"/>
-    <w:lsdException w:name="Grid Table 4" w:uiPriority="49"/>
-    <w:lsdException w:name="Grid Table 5 Dark" w:uiPriority="50"/>
-    <w:lsdException w:name="Grid Table 6 Colorful" w:uiPriority="51"/>
-    <w:lsdException w:name="Grid Table 7 Colorful" w:uiPriority="52"/>
-    <w:lsdException w:name="Grid Table 1 Light Accent 1" w:uiPriority="46"/>
-    <w:lsdException w:name="Grid Table 2 Accent 1" w:uiPriority="47"/>
-    <w:lsdException w:name="Grid Table 3 Accent 1" w:uiPriority="48"/>
-    <w:lsdException w:name="Grid Table 4 Accent 1" w:uiPriority="49"/>
-    <w:lsdException w:name="Grid Table 5 Dark Accent 1" w:uiPriority="50"/>
-    <w:lsdException w:name="Grid Table 6 Colorful Accent 1" w:uiPriority="51"/>
-    <w:lsdException w:name="Grid Table 7 Colorful Accent 1" w:uiPriority="52"/>
-    <w:lsdException w:name="Grid Table 1 Light Accent 2" w:uiPriority="46"/>
-    <w:lsdException w:name="Grid Table 2 Accent 2" w:uiPriority="47"/>
-    <w:lsdException w:name="Grid Table 3 Accent 2" w:uiPriority="48"/>
-    <w:lsdException w:name="Grid Table 4 Accent 2" w:uiPriority="49"/>
-    <w:lsdException w:name="Grid Table 5 Dark Accent 2" w:uiPriority="50"/>
-    <w:lsdException w:name="Grid Table 6 Colorful Accent 2" w:uiPriority="51"/>
-    <w:lsdException w:name="Grid Table 7 Colorful Accent 2" w:uiPriority="52"/>
-    <w:lsdException w:name="Grid Table 1 Light Accent 3" w:uiPriority="46"/>
-    <w:lsdException w:name="Grid Table 2 Accent 3" w:uiPriority="47"/>
-    <w:lsdException w:name="Grid Table 3 Accent 3" w:uiPriority="48"/>
-    <w:lsdException w:name="Grid Table 4 Accent 3" w:uiPriority="49"/>
-    <w:lsdException w:name="Grid Table 5 Dark Accent 3" w:uiPriority="50"/>
-    <w:lsdException w:name="Grid Table 6 Colorful Accent 3" w:uiPriority="51"/>
-    <w:lsdException w:name="Grid Table 7 Colorful Accent 3" w:uiPriority="52"/>
-    <w:lsdException w:name="Grid Table 1 Light Accent 4" w:uiPriority="46"/>
-    <w:lsdException w:name="Grid Table 2 Accent 4" w:uiPriority="47"/>
-    <w:lsdException w:name="Grid Table 3 Accent 4" w:uiPriority="48"/>
-    <w:lsdException w:name="Grid Table 4 Accent 4" w:uiPriority="49"/>
-    <w:lsdException w:name="Grid Table 5 Dark Accent 4" w:uiPriority="50"/>
-    <w:lsdException w:name="Grid Table 6 Colorful Accent 4" w:uiPriority="51"/>
-    <w:lsdException w:name="Grid Table 7 Colorful Accent 4" w:uiPriority="52"/>
-    <w:lsdException w:name="Grid Table 1 Light Accent 5" w:uiPriority="46"/>
-    <w:lsdException w:name="Grid Table 2 Accent 5" w:uiPriority="47"/>
-    <w:lsdException w:name="Grid Table 3 Accent 5" w:uiPriority="48"/>
-    <w:lsdException w:name="Grid Table 4 Accent 5" w:uiPriority="49"/>
-    <w:lsdException w:name="Grid Table 5 Dark Accent 5" w:uiPriority="50"/>
-    <w:lsdException w:name="Grid Table 6 Colorful Accent 5" w:uiPriority="51"/>
-    <w:lsdException w:name="Grid Table 7 Colorful Accent 5" w:uiPriority="52"/>
-    <w:lsdException w:name="Grid Table 1 Light Accent 6" w:uiPriority="46"/>
-    <w:lsdException w:name="Grid Table 2 Accent 6" w:uiPriority="47"/>
-    <w:lsdException w:name="Grid Table 3 Accent 6" w:uiPriority="48"/>
-    <w:lsdException w:name="Grid Table 4 Accent 6" w:uiPriority="49"/>
-    <w:lsdException w:name="Grid Table 5 Dark Accent 6" w:uiPriority="50"/>
-    <w:lsdException w:name="Grid Table 6 Colorful Accent 6" w:uiPriority="51"/>
-    <w:lsdException w:name="Grid Table 7 Colorful Accent 6" w:uiPriority="52"/>
-    <w:lsdException w:name="List Table 1 Light" w:uiPriority="46"/>
-    <w:lsdException w:name="List Table 2" w:uiPriority="47"/>
-    <w:lsdException w:name="List Table 3" w:uiPriority="48"/>
-    <w:lsdException w:name="List Table 4" w:uiPriority="49"/>
-    <w:lsdException w:name="List Table 5 Dark" w:uiPriority="50"/>
-    <w:lsdException w:name="List Table 6 Colorful" w:uiPriority="51"/>
-    <w:lsdException w:name="List Table 7 Colorful" w:uiPriority="52"/>
-    <w:lsdException w:name="List Table 1 Light Accent 1" w:uiPriority="46"/>
-    <w:lsdException w:name="List Table 2 Accent 1" w:uiPriority="47"/>
-    <w:lsdException w:name="List Table 3 Accent 1" w:uiPriority="48"/>
-    <w:lsdException w:name="List Table 4 Accent 1" w:uiPriority="49"/>
-    <w:lsdException w:name="List Table 5 Dark Accent 1" w:uiPriority="50"/>
-    <w:lsdException w:name="List Table 6 Colorful Accent 1" w:uiPriority="51"/>
-    <w:lsdException w:name="List Table 7 Colorful Accent 1" w:uiPriority="52"/>
-    <w:lsdException w:name="List Table 1 Light Accent 2" w:uiPriority="46"/>
-    <w:lsdException w:name="List Table 2 Accent 2" w:uiPriority="47"/>
-    <w:lsdException w:name="List Table 3 Accent 2" w:uiPriority="48"/>
-    <w:lsdException w:name="List Table 4 Accent 2" w:uiPriority="49"/>
-    <w:lsdException w:name="List Table 5 Dark Accent 2" w:uiPriority="50"/>
-    <w:lsdException w:name="List Table 6 Colorful Accent 2" w:uiPriority="51"/>
-    <w:lsdException w:name="List Table 7 Colorful Accent 2" w:uiPriority="52"/>
-    <w:lsdException w:name="List Table 1 Light Accent 3" w:uiPriority="46"/>
-    <w:lsdException w:name="List Table 2 Accent 3" w:uiPriority="47"/>
-    <w:lsdException w:name="List Table 3 Accent 3" w:uiPriority="48"/>
-    <w:lsdException w:name="List Table 4 Accent 3" w:uiPriority="49"/>
-    <w:lsdException w:name="List Table 5 Dark Accent 3" w:uiPriority="50"/>
-    <w:lsdException w:name="List Table 6 Colorful Accent 3" w:uiPriority="51"/>
-    <w:lsdException w:name="List Table 7 Colorful Accent 3" w:uiPriority="52"/>
-    <w:lsdException w:name="List Table 1 Light Accent 4" w:uiPriority="46"/>
-    <w:lsdException w:name="List Table 2 Accent 4" w:uiPriority="47"/>
-    <w:lsdException w:name="List Table 3 Accent 4" w:uiPriority="48"/>
-    <w:lsdException w:name="List Table 4 Accent 4" w:uiPriority="49"/>
-    <w:lsdException w:name="List Table 5 Dark Accent 4" w:uiPriority="50"/>
-    <w:lsdException w:name="List Table 6 Colorful Accent 4" w:uiPriority="51"/>
-    <w:lsdException w:name="List Table 7 Colorful Accent 4" w:uiPriority="52"/>
-    <w:lsdException w:name="List Table 1 Light Accent 5" w:uiPriority="46"/>
-    <w:lsdException w:name="List Table 2 Accent 5" w:uiPriority="47"/>
-    <w:lsdException w:name="List Table 3 Accent 5" w:uiPriority="48"/>
-    <w:lsdException w:name="List Table 4 Accent 5" w:uiPriority="49"/>
-    <w:lsdException w:name="List Table 5 Dark Accent 5" w:uiPriority="50"/>
-    <w:lsdException w:name="List Table 6 Colorful Accent 5" w:uiPriority="51"/>
-    <w:lsdException w:name="List Table 7 Colorful Accent 5" w:uiPriority="52"/>
-    <w:lsdException w:name="List Table 1 Light Accent 6" w:uiPriority="46"/>
-    <w:lsdException w:name="List Table 2 Accent 6" w:uiPriority="47"/>
-    <w:lsdException w:name="List Table 3 Accent 6" w:uiPriority="48"/>
-    <w:lsdException w:name="List Table 4 Accent 6" w:uiPriority="49"/>
-    <w:lsdException w:name="List Table 5 Dark Accent 6" w:uiPriority="50"/>
-    <w:lsdException w:name="List Table 6 Colorful Accent 6" w:uiPriority="51"/>
-    <w:lsdException w:name="List Table 7 Colorful Accent 6" w:uiPriority="52"/>
-    <w:lsdException w:name="Mention" w:semiHidden="1" w:unhideWhenUsed="1"/>
-    <w:lsdException w:name="Smart Hyperlink" w:semiHidden="1" w:unhideWhenUsed="1"/>
-    <w:lsdException w:name="Hashtag" w:semiHidden="1" w:unhideWhenUsed="1"/>
-  </w:latentStyles>
-  <w:style w:type="paragraph" w:default="1" w:styleId="Normal">
-    <w:name w:val="Normal"/>
-    <w:qFormat/>
-  </w:style>
-  <w:style w:type="character" w:default="1" w:styleId="DefaultParagraphFont">
-    <w:name w:val="Default Paragraph Font"/>
-    <w:uiPriority w:val="1"/>
-    <w:semiHidden/>
-    <w:unhideWhenUsed/>
-  </w:style>
-  <w:style w:type="table" w:default="1" w:styleId="TableNormal">
-    <w:name w:val="Normal Table"/>
-    <w:uiPriority w:val="99"/>
-    <w:semiHidden/>
-    <w:unhideWhenUsed/>
-    <w:tblPr>
-      <w:tblInd w:w="0" w:type="dxa"/>
-      <w:tblCellMar>
-        <w:top w:w="0" w:type="dxa"/>
-        <w:left w:w="108" w:type="dxa"/>
-        <w:bottom w:w="0" w:type="dxa"/>
-        <w:right w:w="108" w:type="dxa"/>
-      </w:tblCellMar>
-    </w:tblPr>
-  </w:style>
-  <w:style w:type="numbering" w:default="1" w:styleId="NoList">
-    <w:name w:val="No List"/>
-    <w:uiPriority w:val="99"/>
-    <w:semiHidden/>
-    <w:unhideWhenUsed/>
-  </w:style>
-  <w:style w:type="paragraph" w:customStyle="1" w:styleId="67FF826976AB4E1E934D4B552C4A53D9">
-    <w:name w:val="67FF826976AB4E1E934D4B552C4A53D9"/>
-  </w:style>
-  <w:style w:type="paragraph" w:customStyle="1" w:styleId="62EEF3CFCAF0466C98229A3BBCACC903">
-    <w:name w:val="62EEF3CFCAF0466C98229A3BBCACC903"/>
-  </w:style>
-  <w:style w:type="paragraph" w:customStyle="1" w:styleId="99B97A2A1E1B4C55A4BEEA4070E56DAC">
-    <w:name w:val="99B97A2A1E1B4C55A4BEEA4070E56DAC"/>
-  </w:style>
-</w:styles>
-</file>
-
-<file path=word/glossary/webSettings.xml><?xml version="1.0" encoding="utf-8"?>
-<w:webSettings xmlns:mc="http://schemas.openxmlformats.org/markup-compatibility/2006" xmlns:r="http://schemas.openxmlformats.org/officeDocument/2006/relationships" xmlns:w="http://schemas.openxmlformats.org/wordprocessingml/2006/main" xmlns:w14="http://schemas.microsoft.com/office/word/2010/wordml" xmlns:w15="http://schemas.microsoft.com/office/word/2012/wordml" xmlns:w16se="http://schemas.microsoft.com/office/word/2015/wordml/symex" mc:Ignorable="w14 w15 w16se">
-  <w:optimizeForBrowser/>
-  <w:allowPNG/>
-</w:webSettings>
 </file>
 
 <file path=word/theme/theme1.xml><?xml version="1.0" encoding="utf-8"?>
@@ -3650,141 +3118,6 @@
 </file>
 
 <file path=customXml/item1.xml><?xml version="1.0" encoding="utf-8"?>
-<?mso-contentType ?>
-<FormTemplates xmlns="http://schemas.microsoft.com/sharepoint/v3/contenttype/forms">
-  <Display>DocumentLibraryForm</Display>
-  <Edit>AssetEditForm</Edit>
-  <New>DocumentLibraryForm</New>
-</FormTemplates>
-</file>
-
-<file path=customXml/item2.xml><?xml version="1.0" encoding="utf-8"?>
-<p:properties xmlns:p="http://schemas.microsoft.com/office/2006/metadata/properties" xmlns:xsi="http://www.w3.org/2001/XMLSchema-instance" xmlns:pc="http://schemas.microsoft.com/office/infopath/2007/PartnerControls">
-  <documentManagement>
-    <APDescription xmlns="4873beb7-5857-4685-be1f-d57550cc96cc" xsi:nil="true"/>
-    <AssetExpire xmlns="4873beb7-5857-4685-be1f-d57550cc96cc">2029-01-01T08:00:00+00:00</AssetExpire>
-    <CampaignTagsTaxHTField0 xmlns="4873beb7-5857-4685-be1f-d57550cc96cc">
-      <Terms xmlns="http://schemas.microsoft.com/office/infopath/2007/PartnerControls"/>
-    </CampaignTagsTaxHTField0>
-    <IntlLangReviewDate xmlns="4873beb7-5857-4685-be1f-d57550cc96cc" xsi:nil="true"/>
-    <TPFriendlyName xmlns="4873beb7-5857-4685-be1f-d57550cc96cc" xsi:nil="true"/>
-    <IntlLangReview xmlns="4873beb7-5857-4685-be1f-d57550cc96cc">false</IntlLangReview>
-    <LocLastLocAttemptVersionLookup xmlns="4873beb7-5857-4685-be1f-d57550cc96cc">864570</LocLastLocAttemptVersionLookup>
-    <PolicheckWords xmlns="4873beb7-5857-4685-be1f-d57550cc96cc" xsi:nil="true"/>
-    <SubmitterId xmlns="4873beb7-5857-4685-be1f-d57550cc96cc" xsi:nil="true"/>
-    <AcquiredFrom xmlns="4873beb7-5857-4685-be1f-d57550cc96cc">Internal MS</AcquiredFrom>
-    <EditorialStatus xmlns="4873beb7-5857-4685-be1f-d57550cc96cc">Complete</EditorialStatus>
-    <Markets xmlns="4873beb7-5857-4685-be1f-d57550cc96cc"/>
-    <OriginAsset xmlns="4873beb7-5857-4685-be1f-d57550cc96cc" xsi:nil="true"/>
-    <AssetStart xmlns="4873beb7-5857-4685-be1f-d57550cc96cc">2012-11-01T04:53:00+00:00</AssetStart>
-    <FriendlyTitle xmlns="4873beb7-5857-4685-be1f-d57550cc96cc" xsi:nil="true"/>
-    <MarketSpecific xmlns="4873beb7-5857-4685-be1f-d57550cc96cc">false</MarketSpecific>
-    <TPNamespace xmlns="4873beb7-5857-4685-be1f-d57550cc96cc" xsi:nil="true"/>
-    <PublishStatusLookup xmlns="4873beb7-5857-4685-be1f-d57550cc96cc">
-      <Value>1655138</Value>
-    </PublishStatusLookup>
-    <APAuthor xmlns="4873beb7-5857-4685-be1f-d57550cc96cc">
-      <UserInfo>
-        <DisplayName>MIDDLEEAST\v-keerth</DisplayName>
-        <AccountId>2799</AccountId>
-        <AccountType/>
-      </UserInfo>
-    </APAuthor>
-    <TPCommandLine xmlns="4873beb7-5857-4685-be1f-d57550cc96cc" xsi:nil="true"/>
-    <IntlLangReviewer xmlns="4873beb7-5857-4685-be1f-d57550cc96cc" xsi:nil="true"/>
-    <OpenTemplate xmlns="4873beb7-5857-4685-be1f-d57550cc96cc">true</OpenTemplate>
-    <CSXSubmissionDate xmlns="4873beb7-5857-4685-be1f-d57550cc96cc" xsi:nil="true"/>
-    <TaxCatchAll xmlns="4873beb7-5857-4685-be1f-d57550cc96cc"/>
-    <Manager xmlns="4873beb7-5857-4685-be1f-d57550cc96cc" xsi:nil="true"/>
-    <NumericId xmlns="4873beb7-5857-4685-be1f-d57550cc96cc" xsi:nil="true"/>
-    <ParentAssetId xmlns="4873beb7-5857-4685-be1f-d57550cc96cc" xsi:nil="true"/>
-    <OriginalSourceMarket xmlns="4873beb7-5857-4685-be1f-d57550cc96cc" xsi:nil="true"/>
-    <ApprovalStatus xmlns="4873beb7-5857-4685-be1f-d57550cc96cc">InProgress</ApprovalStatus>
-    <TPComponent xmlns="4873beb7-5857-4685-be1f-d57550cc96cc" xsi:nil="true"/>
-    <EditorialTags xmlns="4873beb7-5857-4685-be1f-d57550cc96cc" xsi:nil="true"/>
-    <TPExecutable xmlns="4873beb7-5857-4685-be1f-d57550cc96cc" xsi:nil="true"/>
-    <TPLaunchHelpLink xmlns="4873beb7-5857-4685-be1f-d57550cc96cc" xsi:nil="true"/>
-    <LocComments xmlns="4873beb7-5857-4685-be1f-d57550cc96cc" xsi:nil="true"/>
-    <LocRecommendedHandoff xmlns="4873beb7-5857-4685-be1f-d57550cc96cc" xsi:nil="true"/>
-    <SourceTitle xmlns="4873beb7-5857-4685-be1f-d57550cc96cc" xsi:nil="true"/>
-    <CSXUpdate xmlns="4873beb7-5857-4685-be1f-d57550cc96cc">false</CSXUpdate>
-    <IntlLocPriority xmlns="4873beb7-5857-4685-be1f-d57550cc96cc" xsi:nil="true"/>
-    <UAProjectedTotalWords xmlns="4873beb7-5857-4685-be1f-d57550cc96cc" xsi:nil="true"/>
-    <AssetType xmlns="4873beb7-5857-4685-be1f-d57550cc96cc">TP</AssetType>
-    <MachineTranslated xmlns="4873beb7-5857-4685-be1f-d57550cc96cc">false</MachineTranslated>
-    <OutputCachingOn xmlns="4873beb7-5857-4685-be1f-d57550cc96cc">false</OutputCachingOn>
-    <TemplateStatus xmlns="4873beb7-5857-4685-be1f-d57550cc96cc">Complete</TemplateStatus>
-    <IsSearchable xmlns="4873beb7-5857-4685-be1f-d57550cc96cc">true</IsSearchable>
-    <ContentItem xmlns="4873beb7-5857-4685-be1f-d57550cc96cc" xsi:nil="true"/>
-    <HandoffToMSDN xmlns="4873beb7-5857-4685-be1f-d57550cc96cc" xsi:nil="true"/>
-    <ShowIn xmlns="4873beb7-5857-4685-be1f-d57550cc96cc">Show everywhere</ShowIn>
-    <ThumbnailAssetId xmlns="4873beb7-5857-4685-be1f-d57550cc96cc" xsi:nil="true"/>
-    <UALocComments xmlns="4873beb7-5857-4685-be1f-d57550cc96cc" xsi:nil="true"/>
-    <UALocRecommendation xmlns="4873beb7-5857-4685-be1f-d57550cc96cc">Localize</UALocRecommendation>
-    <LastModifiedDateTime xmlns="4873beb7-5857-4685-be1f-d57550cc96cc" xsi:nil="true"/>
-    <LegacyData xmlns="4873beb7-5857-4685-be1f-d57550cc96cc" xsi:nil="true"/>
-    <LocManualTestRequired xmlns="4873beb7-5857-4685-be1f-d57550cc96cc">false</LocManualTestRequired>
-    <LocMarketGroupTiers2 xmlns="4873beb7-5857-4685-be1f-d57550cc96cc" xsi:nil="true"/>
-    <ClipArtFilename xmlns="4873beb7-5857-4685-be1f-d57550cc96cc" xsi:nil="true"/>
-    <TPApplication xmlns="4873beb7-5857-4685-be1f-d57550cc96cc" xsi:nil="true"/>
-    <CSXHash xmlns="4873beb7-5857-4685-be1f-d57550cc96cc" xsi:nil="true"/>
-    <DirectSourceMarket xmlns="4873beb7-5857-4685-be1f-d57550cc96cc" xsi:nil="true"/>
-    <PrimaryImageGen xmlns="4873beb7-5857-4685-be1f-d57550cc96cc">true</PrimaryImageGen>
-    <PlannedPubDate xmlns="4873beb7-5857-4685-be1f-d57550cc96cc" xsi:nil="true"/>
-    <CSXSubmissionMarket xmlns="4873beb7-5857-4685-be1f-d57550cc96cc" xsi:nil="true"/>
-    <Downloads xmlns="4873beb7-5857-4685-be1f-d57550cc96cc">0</Downloads>
-    <ArtSampleDocs xmlns="4873beb7-5857-4685-be1f-d57550cc96cc" xsi:nil="true"/>
-    <TrustLevel xmlns="4873beb7-5857-4685-be1f-d57550cc96cc">1 Microsoft Managed Content</TrustLevel>
-    <BlockPublish xmlns="4873beb7-5857-4685-be1f-d57550cc96cc">false</BlockPublish>
-    <TPLaunchHelpLinkType xmlns="4873beb7-5857-4685-be1f-d57550cc96cc">Template</TPLaunchHelpLinkType>
-    <LocalizationTagsTaxHTField0 xmlns="4873beb7-5857-4685-be1f-d57550cc96cc">
-      <Terms xmlns="http://schemas.microsoft.com/office/infopath/2007/PartnerControls"/>
-    </LocalizationTagsTaxHTField0>
-    <BusinessGroup xmlns="4873beb7-5857-4685-be1f-d57550cc96cc" xsi:nil="true"/>
-    <Providers xmlns="4873beb7-5857-4685-be1f-d57550cc96cc" xsi:nil="true"/>
-    <TemplateTemplateType xmlns="4873beb7-5857-4685-be1f-d57550cc96cc">Word Document Template</TemplateTemplateType>
-    <TimesCloned xmlns="4873beb7-5857-4685-be1f-d57550cc96cc" xsi:nil="true"/>
-    <TPAppVersion xmlns="4873beb7-5857-4685-be1f-d57550cc96cc" xsi:nil="true"/>
-    <VoteCount xmlns="4873beb7-5857-4685-be1f-d57550cc96cc" xsi:nil="true"/>
-    <AverageRating xmlns="4873beb7-5857-4685-be1f-d57550cc96cc" xsi:nil="true"/>
-    <FeatureTagsTaxHTField0 xmlns="4873beb7-5857-4685-be1f-d57550cc96cc">
-      <Terms xmlns="http://schemas.microsoft.com/office/infopath/2007/PartnerControls"/>
-    </FeatureTagsTaxHTField0>
-    <Provider xmlns="4873beb7-5857-4685-be1f-d57550cc96cc" xsi:nil="true"/>
-    <UACurrentWords xmlns="4873beb7-5857-4685-be1f-d57550cc96cc" xsi:nil="true"/>
-    <AssetId xmlns="4873beb7-5857-4685-be1f-d57550cc96cc">TP103749966</AssetId>
-    <TPClientViewer xmlns="4873beb7-5857-4685-be1f-d57550cc96cc" xsi:nil="true"/>
-    <DSATActionTaken xmlns="4873beb7-5857-4685-be1f-d57550cc96cc" xsi:nil="true"/>
-    <APEditor xmlns="4873beb7-5857-4685-be1f-d57550cc96cc">
-      <UserInfo>
-        <DisplayName/>
-        <AccountId xsi:nil="true"/>
-        <AccountType/>
-      </UserInfo>
-    </APEditor>
-    <TPInstallLocation xmlns="4873beb7-5857-4685-be1f-d57550cc96cc" xsi:nil="true"/>
-    <OOCacheId xmlns="4873beb7-5857-4685-be1f-d57550cc96cc" xsi:nil="true"/>
-    <IsDeleted xmlns="4873beb7-5857-4685-be1f-d57550cc96cc">false</IsDeleted>
-    <PublishTargets xmlns="4873beb7-5857-4685-be1f-d57550cc96cc">OfficeOnlineVNext</PublishTargets>
-    <ApprovalLog xmlns="4873beb7-5857-4685-be1f-d57550cc96cc" xsi:nil="true"/>
-    <BugNumber xmlns="4873beb7-5857-4685-be1f-d57550cc96cc" xsi:nil="true"/>
-    <CrawlForDependencies xmlns="4873beb7-5857-4685-be1f-d57550cc96cc">false</CrawlForDependencies>
-    <InternalTagsTaxHTField0 xmlns="4873beb7-5857-4685-be1f-d57550cc96cc">
-      <Terms xmlns="http://schemas.microsoft.com/office/infopath/2007/PartnerControls"/>
-    </InternalTagsTaxHTField0>
-    <LastHandOff xmlns="4873beb7-5857-4685-be1f-d57550cc96cc" xsi:nil="true"/>
-    <Milestone xmlns="4873beb7-5857-4685-be1f-d57550cc96cc" xsi:nil="true"/>
-    <OriginalRelease xmlns="4873beb7-5857-4685-be1f-d57550cc96cc">15</OriginalRelease>
-    <RecommendationsModifier xmlns="4873beb7-5857-4685-be1f-d57550cc96cc" xsi:nil="true"/>
-    <ScenarioTagsTaxHTField0 xmlns="4873beb7-5857-4685-be1f-d57550cc96cc">
-      <Terms xmlns="http://schemas.microsoft.com/office/infopath/2007/PartnerControls"/>
-    </ScenarioTagsTaxHTField0>
-    <UANotes xmlns="4873beb7-5857-4685-be1f-d57550cc96cc" xsi:nil="true"/>
-  </documentManagement>
-</p:properties>
-</file>
-
-<file path=customXml/item3.xml><?xml version="1.0" encoding="utf-8"?>
 <ct:contentTypeSchema xmlns:ct="http://schemas.microsoft.com/office/2006/metadata/contentType" xmlns:ma="http://schemas.microsoft.com/office/2006/metadata/properties/metaAttributes" ct:_="" ma:_="" ma:contentTypeName="TemplateFile" ma:contentTypeID="0x0101006EDDDB5EE6D98C44930B742096920B300400F5B6D36B3EF94B4E9A635CDF2A18F5B8" ma:contentTypeVersion="72" ma:contentTypeDescription="Create a new document." ma:contentTypeScope="" ma:versionID="a23e56308344d904b51738559c3d67c9">
   <xsd:schema xmlns:xsd="http://www.w3.org/2001/XMLSchema" xmlns:xs="http://www.w3.org/2001/XMLSchema" xmlns:p="http://schemas.microsoft.com/office/2006/metadata/properties" xmlns:ns2="4873beb7-5857-4685-be1f-d57550cc96cc" targetNamespace="http://schemas.microsoft.com/office/2006/metadata/properties" ma:root="true" ma:fieldsID="cd0908cc4600e77bf5da051303e00c8d" ns2:_="">
     <xsd:import namespace="4873beb7-5857-4685-be1f-d57550cc96cc"/>
@@ -4824,6 +4157,141 @@
 </ct:contentTypeSchema>
 </file>
 
+<file path=customXml/item2.xml><?xml version="1.0" encoding="utf-8"?>
+<p:properties xmlns:p="http://schemas.microsoft.com/office/2006/metadata/properties" xmlns:xsi="http://www.w3.org/2001/XMLSchema-instance" xmlns:pc="http://schemas.microsoft.com/office/infopath/2007/PartnerControls">
+  <documentManagement>
+    <APDescription xmlns="4873beb7-5857-4685-be1f-d57550cc96cc" xsi:nil="true"/>
+    <AssetExpire xmlns="4873beb7-5857-4685-be1f-d57550cc96cc">2029-01-01T08:00:00+00:00</AssetExpire>
+    <CampaignTagsTaxHTField0 xmlns="4873beb7-5857-4685-be1f-d57550cc96cc">
+      <Terms xmlns="http://schemas.microsoft.com/office/infopath/2007/PartnerControls"/>
+    </CampaignTagsTaxHTField0>
+    <IntlLangReviewDate xmlns="4873beb7-5857-4685-be1f-d57550cc96cc" xsi:nil="true"/>
+    <TPFriendlyName xmlns="4873beb7-5857-4685-be1f-d57550cc96cc" xsi:nil="true"/>
+    <IntlLangReview xmlns="4873beb7-5857-4685-be1f-d57550cc96cc">false</IntlLangReview>
+    <LocLastLocAttemptVersionLookup xmlns="4873beb7-5857-4685-be1f-d57550cc96cc">864570</LocLastLocAttemptVersionLookup>
+    <PolicheckWords xmlns="4873beb7-5857-4685-be1f-d57550cc96cc" xsi:nil="true"/>
+    <SubmitterId xmlns="4873beb7-5857-4685-be1f-d57550cc96cc" xsi:nil="true"/>
+    <AcquiredFrom xmlns="4873beb7-5857-4685-be1f-d57550cc96cc">Internal MS</AcquiredFrom>
+    <EditorialStatus xmlns="4873beb7-5857-4685-be1f-d57550cc96cc">Complete</EditorialStatus>
+    <Markets xmlns="4873beb7-5857-4685-be1f-d57550cc96cc"/>
+    <OriginAsset xmlns="4873beb7-5857-4685-be1f-d57550cc96cc" xsi:nil="true"/>
+    <AssetStart xmlns="4873beb7-5857-4685-be1f-d57550cc96cc">2012-11-01T04:53:00+00:00</AssetStart>
+    <FriendlyTitle xmlns="4873beb7-5857-4685-be1f-d57550cc96cc" xsi:nil="true"/>
+    <MarketSpecific xmlns="4873beb7-5857-4685-be1f-d57550cc96cc">false</MarketSpecific>
+    <TPNamespace xmlns="4873beb7-5857-4685-be1f-d57550cc96cc" xsi:nil="true"/>
+    <PublishStatusLookup xmlns="4873beb7-5857-4685-be1f-d57550cc96cc">
+      <Value>1655138</Value>
+    </PublishStatusLookup>
+    <APAuthor xmlns="4873beb7-5857-4685-be1f-d57550cc96cc">
+      <UserInfo>
+        <DisplayName>MIDDLEEAST\v-keerth</DisplayName>
+        <AccountId>2799</AccountId>
+        <AccountType/>
+      </UserInfo>
+    </APAuthor>
+    <TPCommandLine xmlns="4873beb7-5857-4685-be1f-d57550cc96cc" xsi:nil="true"/>
+    <IntlLangReviewer xmlns="4873beb7-5857-4685-be1f-d57550cc96cc" xsi:nil="true"/>
+    <OpenTemplate xmlns="4873beb7-5857-4685-be1f-d57550cc96cc">true</OpenTemplate>
+    <CSXSubmissionDate xmlns="4873beb7-5857-4685-be1f-d57550cc96cc" xsi:nil="true"/>
+    <TaxCatchAll xmlns="4873beb7-5857-4685-be1f-d57550cc96cc"/>
+    <Manager xmlns="4873beb7-5857-4685-be1f-d57550cc96cc" xsi:nil="true"/>
+    <NumericId xmlns="4873beb7-5857-4685-be1f-d57550cc96cc" xsi:nil="true"/>
+    <ParentAssetId xmlns="4873beb7-5857-4685-be1f-d57550cc96cc" xsi:nil="true"/>
+    <OriginalSourceMarket xmlns="4873beb7-5857-4685-be1f-d57550cc96cc" xsi:nil="true"/>
+    <ApprovalStatus xmlns="4873beb7-5857-4685-be1f-d57550cc96cc">InProgress</ApprovalStatus>
+    <TPComponent xmlns="4873beb7-5857-4685-be1f-d57550cc96cc" xsi:nil="true"/>
+    <EditorialTags xmlns="4873beb7-5857-4685-be1f-d57550cc96cc" xsi:nil="true"/>
+    <TPExecutable xmlns="4873beb7-5857-4685-be1f-d57550cc96cc" xsi:nil="true"/>
+    <TPLaunchHelpLink xmlns="4873beb7-5857-4685-be1f-d57550cc96cc" xsi:nil="true"/>
+    <LocComments xmlns="4873beb7-5857-4685-be1f-d57550cc96cc" xsi:nil="true"/>
+    <LocRecommendedHandoff xmlns="4873beb7-5857-4685-be1f-d57550cc96cc" xsi:nil="true"/>
+    <SourceTitle xmlns="4873beb7-5857-4685-be1f-d57550cc96cc" xsi:nil="true"/>
+    <CSXUpdate xmlns="4873beb7-5857-4685-be1f-d57550cc96cc">false</CSXUpdate>
+    <IntlLocPriority xmlns="4873beb7-5857-4685-be1f-d57550cc96cc" xsi:nil="true"/>
+    <UAProjectedTotalWords xmlns="4873beb7-5857-4685-be1f-d57550cc96cc" xsi:nil="true"/>
+    <AssetType xmlns="4873beb7-5857-4685-be1f-d57550cc96cc">TP</AssetType>
+    <MachineTranslated xmlns="4873beb7-5857-4685-be1f-d57550cc96cc">false</MachineTranslated>
+    <OutputCachingOn xmlns="4873beb7-5857-4685-be1f-d57550cc96cc">false</OutputCachingOn>
+    <TemplateStatus xmlns="4873beb7-5857-4685-be1f-d57550cc96cc">Complete</TemplateStatus>
+    <IsSearchable xmlns="4873beb7-5857-4685-be1f-d57550cc96cc">true</IsSearchable>
+    <ContentItem xmlns="4873beb7-5857-4685-be1f-d57550cc96cc" xsi:nil="true"/>
+    <HandoffToMSDN xmlns="4873beb7-5857-4685-be1f-d57550cc96cc" xsi:nil="true"/>
+    <ShowIn xmlns="4873beb7-5857-4685-be1f-d57550cc96cc">Show everywhere</ShowIn>
+    <ThumbnailAssetId xmlns="4873beb7-5857-4685-be1f-d57550cc96cc" xsi:nil="true"/>
+    <UALocComments xmlns="4873beb7-5857-4685-be1f-d57550cc96cc" xsi:nil="true"/>
+    <UALocRecommendation xmlns="4873beb7-5857-4685-be1f-d57550cc96cc">Localize</UALocRecommendation>
+    <LastModifiedDateTime xmlns="4873beb7-5857-4685-be1f-d57550cc96cc" xsi:nil="true"/>
+    <LegacyData xmlns="4873beb7-5857-4685-be1f-d57550cc96cc" xsi:nil="true"/>
+    <LocManualTestRequired xmlns="4873beb7-5857-4685-be1f-d57550cc96cc">false</LocManualTestRequired>
+    <LocMarketGroupTiers2 xmlns="4873beb7-5857-4685-be1f-d57550cc96cc" xsi:nil="true"/>
+    <ClipArtFilename xmlns="4873beb7-5857-4685-be1f-d57550cc96cc" xsi:nil="true"/>
+    <TPApplication xmlns="4873beb7-5857-4685-be1f-d57550cc96cc" xsi:nil="true"/>
+    <CSXHash xmlns="4873beb7-5857-4685-be1f-d57550cc96cc" xsi:nil="true"/>
+    <DirectSourceMarket xmlns="4873beb7-5857-4685-be1f-d57550cc96cc" xsi:nil="true"/>
+    <PrimaryImageGen xmlns="4873beb7-5857-4685-be1f-d57550cc96cc">true</PrimaryImageGen>
+    <PlannedPubDate xmlns="4873beb7-5857-4685-be1f-d57550cc96cc" xsi:nil="true"/>
+    <CSXSubmissionMarket xmlns="4873beb7-5857-4685-be1f-d57550cc96cc" xsi:nil="true"/>
+    <Downloads xmlns="4873beb7-5857-4685-be1f-d57550cc96cc">0</Downloads>
+    <ArtSampleDocs xmlns="4873beb7-5857-4685-be1f-d57550cc96cc" xsi:nil="true"/>
+    <TrustLevel xmlns="4873beb7-5857-4685-be1f-d57550cc96cc">1 Microsoft Managed Content</TrustLevel>
+    <BlockPublish xmlns="4873beb7-5857-4685-be1f-d57550cc96cc">false</BlockPublish>
+    <TPLaunchHelpLinkType xmlns="4873beb7-5857-4685-be1f-d57550cc96cc">Template</TPLaunchHelpLinkType>
+    <LocalizationTagsTaxHTField0 xmlns="4873beb7-5857-4685-be1f-d57550cc96cc">
+      <Terms xmlns="http://schemas.microsoft.com/office/infopath/2007/PartnerControls"/>
+    </LocalizationTagsTaxHTField0>
+    <BusinessGroup xmlns="4873beb7-5857-4685-be1f-d57550cc96cc" xsi:nil="true"/>
+    <Providers xmlns="4873beb7-5857-4685-be1f-d57550cc96cc" xsi:nil="true"/>
+    <TemplateTemplateType xmlns="4873beb7-5857-4685-be1f-d57550cc96cc">Word Document Template</TemplateTemplateType>
+    <TimesCloned xmlns="4873beb7-5857-4685-be1f-d57550cc96cc" xsi:nil="true"/>
+    <TPAppVersion xmlns="4873beb7-5857-4685-be1f-d57550cc96cc" xsi:nil="true"/>
+    <VoteCount xmlns="4873beb7-5857-4685-be1f-d57550cc96cc" xsi:nil="true"/>
+    <AverageRating xmlns="4873beb7-5857-4685-be1f-d57550cc96cc" xsi:nil="true"/>
+    <FeatureTagsTaxHTField0 xmlns="4873beb7-5857-4685-be1f-d57550cc96cc">
+      <Terms xmlns="http://schemas.microsoft.com/office/infopath/2007/PartnerControls"/>
+    </FeatureTagsTaxHTField0>
+    <Provider xmlns="4873beb7-5857-4685-be1f-d57550cc96cc" xsi:nil="true"/>
+    <UACurrentWords xmlns="4873beb7-5857-4685-be1f-d57550cc96cc" xsi:nil="true"/>
+    <AssetId xmlns="4873beb7-5857-4685-be1f-d57550cc96cc">TP103749966</AssetId>
+    <TPClientViewer xmlns="4873beb7-5857-4685-be1f-d57550cc96cc" xsi:nil="true"/>
+    <DSATActionTaken xmlns="4873beb7-5857-4685-be1f-d57550cc96cc" xsi:nil="true"/>
+    <APEditor xmlns="4873beb7-5857-4685-be1f-d57550cc96cc">
+      <UserInfo>
+        <DisplayName/>
+        <AccountId xsi:nil="true"/>
+        <AccountType/>
+      </UserInfo>
+    </APEditor>
+    <TPInstallLocation xmlns="4873beb7-5857-4685-be1f-d57550cc96cc" xsi:nil="true"/>
+    <OOCacheId xmlns="4873beb7-5857-4685-be1f-d57550cc96cc" xsi:nil="true"/>
+    <IsDeleted xmlns="4873beb7-5857-4685-be1f-d57550cc96cc">false</IsDeleted>
+    <PublishTargets xmlns="4873beb7-5857-4685-be1f-d57550cc96cc">OfficeOnlineVNext</PublishTargets>
+    <ApprovalLog xmlns="4873beb7-5857-4685-be1f-d57550cc96cc" xsi:nil="true"/>
+    <BugNumber xmlns="4873beb7-5857-4685-be1f-d57550cc96cc" xsi:nil="true"/>
+    <CrawlForDependencies xmlns="4873beb7-5857-4685-be1f-d57550cc96cc">false</CrawlForDependencies>
+    <InternalTagsTaxHTField0 xmlns="4873beb7-5857-4685-be1f-d57550cc96cc">
+      <Terms xmlns="http://schemas.microsoft.com/office/infopath/2007/PartnerControls"/>
+    </InternalTagsTaxHTField0>
+    <LastHandOff xmlns="4873beb7-5857-4685-be1f-d57550cc96cc" xsi:nil="true"/>
+    <Milestone xmlns="4873beb7-5857-4685-be1f-d57550cc96cc" xsi:nil="true"/>
+    <OriginalRelease xmlns="4873beb7-5857-4685-be1f-d57550cc96cc">15</OriginalRelease>
+    <RecommendationsModifier xmlns="4873beb7-5857-4685-be1f-d57550cc96cc" xsi:nil="true"/>
+    <ScenarioTagsTaxHTField0 xmlns="4873beb7-5857-4685-be1f-d57550cc96cc">
+      <Terms xmlns="http://schemas.microsoft.com/office/infopath/2007/PartnerControls"/>
+    </ScenarioTagsTaxHTField0>
+    <UANotes xmlns="4873beb7-5857-4685-be1f-d57550cc96cc" xsi:nil="true"/>
+  </documentManagement>
+</p:properties>
+</file>
+
+<file path=customXml/item3.xml><?xml version="1.0" encoding="utf-8"?>
+<?mso-contentType ?>
+<FormTemplates xmlns="http://schemas.microsoft.com/sharepoint/v3/contenttype/forms">
+  <Display>DocumentLibraryForm</Display>
+  <Edit>AssetEditForm</Edit>
+  <New>DocumentLibraryForm</New>
+</FormTemplates>
+</file>
+
 <file path=customXml/item4.xml><?xml version="1.0" encoding="utf-8"?>
 <b:Sources xmlns:b="http://schemas.openxmlformats.org/officeDocument/2006/bibliography" SelectedStyle="\APA.XSL" StyleName="APA">
   <b:Source>
@@ -4878,24 +4346,6 @@
 </file>
 
 <file path=customXml/itemProps1.xml><?xml version="1.0" encoding="utf-8"?>
-<ds:datastoreItem xmlns:ds="http://schemas.openxmlformats.org/officeDocument/2006/customXml" ds:itemID="{FF740C13-C6A2-43D3-86C5-4CBB969C2CB1}">
-  <ds:schemaRefs>
-    <ds:schemaRef ds:uri="http://schemas.microsoft.com/sharepoint/v3/contenttype/forms"/>
-  </ds:schemaRefs>
-</ds:datastoreItem>
-</file>
-
-<file path=customXml/itemProps2.xml><?xml version="1.0" encoding="utf-8"?>
-<ds:datastoreItem xmlns:ds="http://schemas.openxmlformats.org/officeDocument/2006/customXml" ds:itemID="{83AE4ADC-D632-40A7-A0C1-0481BB069C4F}">
-  <ds:schemaRefs>
-    <ds:schemaRef ds:uri="http://schemas.microsoft.com/office/2006/metadata/properties"/>
-    <ds:schemaRef ds:uri="http://schemas.microsoft.com/office/infopath/2007/PartnerControls"/>
-    <ds:schemaRef ds:uri="4873beb7-5857-4685-be1f-d57550cc96cc"/>
-  </ds:schemaRefs>
-</ds:datastoreItem>
-</file>
-
-<file path=customXml/itemProps3.xml><?xml version="1.0" encoding="utf-8"?>
 <ds:datastoreItem xmlns:ds="http://schemas.openxmlformats.org/officeDocument/2006/customXml" ds:itemID="{88FF2527-3592-4DBF-9FD9-FEA06E5BF9A7}">
   <ds:schemaRefs>
     <ds:schemaRef ds:uri="http://schemas.microsoft.com/office/2006/metadata/contentType"/>
@@ -4913,8 +4363,26 @@
 </ds:datastoreItem>
 </file>
 
+<file path=customXml/itemProps2.xml><?xml version="1.0" encoding="utf-8"?>
+<ds:datastoreItem xmlns:ds="http://schemas.openxmlformats.org/officeDocument/2006/customXml" ds:itemID="{83AE4ADC-D632-40A7-A0C1-0481BB069C4F}">
+  <ds:schemaRefs>
+    <ds:schemaRef ds:uri="http://schemas.microsoft.com/office/2006/metadata/properties"/>
+    <ds:schemaRef ds:uri="http://schemas.microsoft.com/office/infopath/2007/PartnerControls"/>
+    <ds:schemaRef ds:uri="4873beb7-5857-4685-be1f-d57550cc96cc"/>
+  </ds:schemaRefs>
+</ds:datastoreItem>
+</file>
+
+<file path=customXml/itemProps3.xml><?xml version="1.0" encoding="utf-8"?>
+<ds:datastoreItem xmlns:ds="http://schemas.openxmlformats.org/officeDocument/2006/customXml" ds:itemID="{FF740C13-C6A2-43D3-86C5-4CBB969C2CB1}">
+  <ds:schemaRefs>
+    <ds:schemaRef ds:uri="http://schemas.microsoft.com/sharepoint/v3/contenttype/forms"/>
+  </ds:schemaRefs>
+</ds:datastoreItem>
+</file>
+
 <file path=customXml/itemProps4.xml><?xml version="1.0" encoding="utf-8"?>
-<ds:datastoreItem xmlns:ds="http://schemas.openxmlformats.org/officeDocument/2006/customXml" ds:itemID="{BA20D0EC-A387-41CF-A8EA-30E935C3BC29}">
+<ds:datastoreItem xmlns:ds="http://schemas.openxmlformats.org/officeDocument/2006/customXml" ds:itemID="{91B8FDAA-D394-4C6C-9E40-CC7C9E232600}">
   <ds:schemaRefs>
     <ds:schemaRef ds:uri="http://schemas.openxmlformats.org/officeDocument/2006/bibliography"/>
   </ds:schemaRefs>

</xml_diff>